<commit_message>
add: Requerimientos y Publico Objetivo
</commit_message>
<xml_diff>
--- a/1.0_Requerimientos/1.-Reqierimientos.docx
+++ b/1.0_Requerimientos/1.-Reqierimientos.docx
@@ -901,7 +901,6 @@
         <w:rPr>
           <w:rFonts w:cs="Arial"/>
         </w:rPr>
-        <w:lastRenderedPageBreak/>
         <w:t xml:space="preserve">DESCRIPCION GENERAL DEL </w:t>
       </w:r>
       <w:r>
@@ -991,6 +990,7 @@
                 <w:szCs w:val="22"/>
               </w:rPr>
             </w:pPr>
+            <w:proofErr w:type="spellStart"/>
             <w:r>
               <w:rPr>
                 <w:rFonts w:ascii="Arial" w:hAnsi="Arial" w:cs="Arial"/>
@@ -999,6 +999,7 @@
               </w:rPr>
               <w:t>Abogabot</w:t>
             </w:r>
+            <w:proofErr w:type="spellEnd"/>
           </w:p>
         </w:tc>
       </w:tr>
@@ -1281,13 +1282,23 @@
                 <w:szCs w:val="22"/>
               </w:rPr>
             </w:pPr>
-            <w:r>
-              <w:rPr>
-                <w:rFonts w:ascii="Arial" w:hAnsi="Arial" w:cs="Arial"/>
-                <w:sz w:val="22"/>
-                <w:szCs w:val="22"/>
-              </w:rPr>
-              <w:t>Launch X</w:t>
+            <w:proofErr w:type="spellStart"/>
+            <w:r>
+              <w:rPr>
+                <w:rFonts w:ascii="Arial" w:hAnsi="Arial" w:cs="Arial"/>
+                <w:sz w:val="22"/>
+                <w:szCs w:val="22"/>
+              </w:rPr>
+              <w:t>Launch</w:t>
+            </w:r>
+            <w:proofErr w:type="spellEnd"/>
+            <w:r>
+              <w:rPr>
+                <w:rFonts w:ascii="Arial" w:hAnsi="Arial" w:cs="Arial"/>
+                <w:sz w:val="22"/>
+                <w:szCs w:val="22"/>
+              </w:rPr>
+              <w:t xml:space="preserve"> X</w:t>
             </w:r>
           </w:p>
         </w:tc>
@@ -1541,7 +1552,25 @@
                 <w:sz w:val="22"/>
                 <w:szCs w:val="22"/>
               </w:rPr>
-              <w:t xml:space="preserve">Se requiere una pagina web que permita la automatización de las solicitudes de las demandas de los clientes, de tal manera que los clientes </w:t>
+              <w:t xml:space="preserve">Se requiere una </w:t>
+            </w:r>
+            <w:proofErr w:type="spellStart"/>
+            <w:r>
+              <w:rPr>
+                <w:rFonts w:ascii="Arial" w:hAnsi="Arial" w:cs="Arial"/>
+                <w:sz w:val="22"/>
+                <w:szCs w:val="22"/>
+              </w:rPr>
+              <w:t>pagina</w:t>
+            </w:r>
+            <w:proofErr w:type="spellEnd"/>
+            <w:r>
+              <w:rPr>
+                <w:rFonts w:ascii="Arial" w:hAnsi="Arial" w:cs="Arial"/>
+                <w:sz w:val="22"/>
+                <w:szCs w:val="22"/>
+              </w:rPr>
+              <w:t xml:space="preserve"> web que permita la automatización de las solicitudes de las demandas de los clientes, de tal manera que los clientes </w:t>
             </w:r>
             <w:r>
               <w:rPr>
@@ -1726,7 +1755,25 @@
                 <w:sz w:val="22"/>
                 <w:szCs w:val="22"/>
               </w:rPr>
-              <w:t xml:space="preserve"> web que permita la solicitud y el seguimiento de casos realizados por clientes a el </w:t>
+              <w:t xml:space="preserve"> web que permita la solicitud y el seguimiento de casos realizados por clientes a </w:t>
+            </w:r>
+            <w:proofErr w:type="spellStart"/>
+            <w:r>
+              <w:rPr>
+                <w:rFonts w:ascii="Arial" w:hAnsi="Arial" w:cs="Arial"/>
+                <w:sz w:val="22"/>
+                <w:szCs w:val="22"/>
+              </w:rPr>
+              <w:t>el</w:t>
+            </w:r>
+            <w:proofErr w:type="spellEnd"/>
+            <w:r>
+              <w:rPr>
+                <w:rFonts w:ascii="Arial" w:hAnsi="Arial" w:cs="Arial"/>
+                <w:sz w:val="22"/>
+                <w:szCs w:val="22"/>
+              </w:rPr>
+              <w:t xml:space="preserve"> </w:t>
             </w:r>
             <w:r>
               <w:rPr>
@@ -1791,24 +1838,41 @@
                 <w:sz w:val="22"/>
                 <w:szCs w:val="22"/>
               </w:rPr>
-              <w:t>El administrador del sitio podrá ver las solicitudes de casos, ingresos, clientes, estatus de lo casos y además el control de los abogados que se encuentran en el sistema</w:t>
-            </w:r>
-          </w:p>
-          <w:p>
-            <w:pPr>
-              <w:rPr>
-                <w:rFonts w:ascii="Arial" w:hAnsi="Arial" w:cs="Arial"/>
-                <w:sz w:val="22"/>
-                <w:szCs w:val="22"/>
-              </w:rPr>
-            </w:pPr>
-            <w:r>
-              <w:rPr>
-                <w:rFonts w:ascii="Arial" w:hAnsi="Arial" w:cs="Arial"/>
-                <w:sz w:val="22"/>
-                <w:szCs w:val="22"/>
-              </w:rPr>
-              <w:lastRenderedPageBreak/>
+              <w:t xml:space="preserve">El administrador del sitio podrá ver las solicitudes de casos, ingresos, clientes, estatus de </w:t>
+            </w:r>
+            <w:proofErr w:type="spellStart"/>
+            <w:r>
+              <w:rPr>
+                <w:rFonts w:ascii="Arial" w:hAnsi="Arial" w:cs="Arial"/>
+                <w:sz w:val="22"/>
+                <w:szCs w:val="22"/>
+              </w:rPr>
+              <w:t>lo</w:t>
+            </w:r>
+            <w:proofErr w:type="spellEnd"/>
+            <w:r>
+              <w:rPr>
+                <w:rFonts w:ascii="Arial" w:hAnsi="Arial" w:cs="Arial"/>
+                <w:sz w:val="22"/>
+                <w:szCs w:val="22"/>
+              </w:rPr>
+              <w:t xml:space="preserve"> casos y además el control de los abogados que se encuentran en el sistema</w:t>
+            </w:r>
+          </w:p>
+          <w:p>
+            <w:pPr>
+              <w:rPr>
+                <w:rFonts w:ascii="Arial" w:hAnsi="Arial" w:cs="Arial"/>
+                <w:sz w:val="22"/>
+                <w:szCs w:val="22"/>
+              </w:rPr>
+            </w:pPr>
+            <w:r>
+              <w:rPr>
+                <w:rFonts w:ascii="Arial" w:hAnsi="Arial" w:cs="Arial"/>
+                <w:sz w:val="22"/>
+                <w:szCs w:val="22"/>
+              </w:rPr>
               <w:t xml:space="preserve">Los abogados por su parte podrán ver los casos que tienen en marcha, subir actualizaciones, comentarios </w:t>
             </w:r>
             <w:r>
@@ -2920,7 +2984,6 @@
                 <w:szCs w:val="22"/>
                 <w:lang w:val="es-CO"/>
               </w:rPr>
-              <w:lastRenderedPageBreak/>
               <w:t>Requerimientos Funcionales y c</w:t>
             </w:r>
             <w:r>
@@ -3478,7 +3541,27 @@
                 <w:szCs w:val="22"/>
                 <w:lang w:val="es-CO"/>
               </w:rPr>
-              <w:t>La pagina web debe ser responsiva</w:t>
+              <w:t xml:space="preserve">La </w:t>
+            </w:r>
+            <w:proofErr w:type="spellStart"/>
+            <w:r>
+              <w:rPr>
+                <w:rFonts w:ascii="Arial" w:hAnsi="Arial" w:cs="Arial"/>
+                <w:sz w:val="22"/>
+                <w:szCs w:val="22"/>
+                <w:lang w:val="es-CO"/>
+              </w:rPr>
+              <w:t>pagina</w:t>
+            </w:r>
+            <w:proofErr w:type="spellEnd"/>
+            <w:r>
+              <w:rPr>
+                <w:rFonts w:ascii="Arial" w:hAnsi="Arial" w:cs="Arial"/>
+                <w:sz w:val="22"/>
+                <w:szCs w:val="22"/>
+                <w:lang w:val="es-CO"/>
+              </w:rPr>
+              <w:t xml:space="preserve"> web debe ser responsiva</w:t>
             </w:r>
           </w:p>
           <w:p>
@@ -4479,7 +4562,25 @@
                 <w:sz w:val="22"/>
                 <w:szCs w:val="22"/>
               </w:rPr>
-              <w:t xml:space="preserve"> Otro:__________________</w:t>
+              <w:t xml:space="preserve"> </w:t>
+            </w:r>
+            <w:proofErr w:type="gramStart"/>
+            <w:r>
+              <w:rPr>
+                <w:rFonts w:ascii="Arial" w:hAnsi="Arial" w:cs="Arial"/>
+                <w:sz w:val="22"/>
+                <w:szCs w:val="22"/>
+              </w:rPr>
+              <w:t>Otro:_</w:t>
+            </w:r>
+            <w:proofErr w:type="gramEnd"/>
+            <w:r>
+              <w:rPr>
+                <w:rFonts w:ascii="Arial" w:hAnsi="Arial" w:cs="Arial"/>
+                <w:sz w:val="22"/>
+                <w:szCs w:val="22"/>
+              </w:rPr>
+              <w:t>_________________</w:t>
             </w:r>
           </w:p>
           <w:p>
@@ -5025,7 +5126,38 @@
                 <w:szCs w:val="22"/>
                 <w:lang w:val="en-US"/>
               </w:rPr>
-              <w:t xml:space="preserve"> Otro:__________________</w:t>
+              <w:t xml:space="preserve"> </w:t>
+            </w:r>
+            <w:proofErr w:type="spellStart"/>
+            <w:proofErr w:type="gramStart"/>
+            <w:r>
+              <w:rPr>
+                <w:rFonts w:ascii="Arial" w:hAnsi="Arial" w:cs="Arial"/>
+                <w:sz w:val="22"/>
+                <w:szCs w:val="22"/>
+                <w:lang w:val="en-US"/>
+              </w:rPr>
+              <w:t>Otro</w:t>
+            </w:r>
+            <w:proofErr w:type="spellEnd"/>
+            <w:r>
+              <w:rPr>
+                <w:rFonts w:ascii="Arial" w:hAnsi="Arial" w:cs="Arial"/>
+                <w:sz w:val="22"/>
+                <w:szCs w:val="22"/>
+                <w:lang w:val="en-US"/>
+              </w:rPr>
+              <w:t>:_</w:t>
+            </w:r>
+            <w:proofErr w:type="gramEnd"/>
+            <w:r>
+              <w:rPr>
+                <w:rFonts w:ascii="Arial" w:hAnsi="Arial" w:cs="Arial"/>
+                <w:sz w:val="22"/>
+                <w:szCs w:val="22"/>
+                <w:lang w:val="en-US"/>
+              </w:rPr>
+              <w:t>_________________</w:t>
             </w:r>
           </w:p>
           <w:p>
@@ -5761,7 +5893,25 @@
                 <w:sz w:val="22"/>
                 <w:szCs w:val="22"/>
               </w:rPr>
-              <w:t xml:space="preserve"> Otro:___________________</w:t>
+              <w:t xml:space="preserve"> </w:t>
+            </w:r>
+            <w:proofErr w:type="gramStart"/>
+            <w:r>
+              <w:rPr>
+                <w:rFonts w:ascii="Arial" w:hAnsi="Arial" w:cs="Arial"/>
+                <w:sz w:val="22"/>
+                <w:szCs w:val="22"/>
+              </w:rPr>
+              <w:t>Otro:_</w:t>
+            </w:r>
+            <w:proofErr w:type="gramEnd"/>
+            <w:r>
+              <w:rPr>
+                <w:rFonts w:ascii="Arial" w:hAnsi="Arial" w:cs="Arial"/>
+                <w:sz w:val="22"/>
+                <w:szCs w:val="22"/>
+              </w:rPr>
+              <w:t>__________________</w:t>
             </w:r>
           </w:p>
           <w:p>
@@ -6040,6 +6190,7 @@
               </w:rPr>
               <w:t xml:space="preserve"> es viable proponer una solución técnica para esta solicitud: SI (</w:t>
             </w:r>
+            <w:proofErr w:type="gramStart"/>
             <w:r>
               <w:rPr>
                 <w:rFonts w:ascii="Arial" w:hAnsi="Arial" w:cs="Arial"/>
@@ -6062,7 +6213,16 @@
                 <w:sz w:val="22"/>
                 <w:szCs w:val="22"/>
               </w:rPr>
-              <w:t>) N</w:t>
+              <w:t>)</w:t>
+            </w:r>
+            <w:proofErr w:type="gramEnd"/>
+            <w:r>
+              <w:rPr>
+                <w:rFonts w:ascii="Arial" w:hAnsi="Arial" w:cs="Arial"/>
+                <w:sz w:val="22"/>
+                <w:szCs w:val="22"/>
+              </w:rPr>
+              <w:t xml:space="preserve"> N</w:t>
             </w:r>
             <w:r>
               <w:rPr>
@@ -6354,6 +6514,7 @@
                 <w:szCs w:val="22"/>
               </w:rPr>
             </w:pPr>
+            <w:proofErr w:type="spellStart"/>
             <w:r>
               <w:rPr>
                 <w:rFonts w:ascii="Arial" w:hAnsi="Arial" w:cs="Arial"/>
@@ -6364,6 +6525,7 @@
               </w:rPr>
               <w:t>DevSoftwareLauch</w:t>
             </w:r>
+            <w:proofErr w:type="spellEnd"/>
           </w:p>
         </w:tc>
         <w:tc>
@@ -7216,6 +7378,7 @@
                 <w:lang w:val="es-CO"/>
               </w:rPr>
             </w:pPr>
+            <w:proofErr w:type="spellStart"/>
             <w:r>
               <w:rPr>
                 <w:rFonts w:ascii="Arial" w:hAnsi="Arial" w:cs="Arial"/>
@@ -7226,6 +7389,7 @@
               </w:rPr>
               <w:t>N°</w:t>
             </w:r>
+            <w:proofErr w:type="spellEnd"/>
           </w:p>
         </w:tc>
         <w:tc>
@@ -8827,6 +8991,7 @@
                 <w:szCs w:val="22"/>
               </w:rPr>
             </w:pPr>
+            <w:proofErr w:type="spellStart"/>
             <w:r>
               <w:rPr>
                 <w:rFonts w:ascii="Arial" w:hAnsi="Arial" w:cs="Arial"/>
@@ -8837,6 +9002,7 @@
               </w:rPr>
               <w:t>DevSoftwareLauch</w:t>
             </w:r>
+            <w:proofErr w:type="spellEnd"/>
           </w:p>
         </w:tc>
         <w:tc>
@@ -9483,138 +9649,6 @@
     </w:p>
     <w:p>
       <w:pPr>
-        <w:ind w:left="720"/>
-        <w:rPr>
-          <w:rFonts w:ascii="Arial" w:hAnsi="Arial" w:cs="Arial"/>
-          <w:b/>
-          <w:sz w:val="28"/>
-          <w:szCs w:val="28"/>
-        </w:rPr>
-      </w:pPr>
-    </w:p>
-    <w:p>
-      <w:pPr>
-        <w:ind w:left="720"/>
-        <w:rPr>
-          <w:rFonts w:ascii="Arial" w:hAnsi="Arial" w:cs="Arial"/>
-          <w:b/>
-          <w:sz w:val="28"/>
-          <w:szCs w:val="28"/>
-        </w:rPr>
-      </w:pPr>
-    </w:p>
-    <w:p>
-      <w:pPr>
-        <w:ind w:left="720"/>
-        <w:rPr>
-          <w:rFonts w:ascii="Arial" w:hAnsi="Arial" w:cs="Arial"/>
-          <w:b/>
-          <w:sz w:val="28"/>
-          <w:szCs w:val="28"/>
-        </w:rPr>
-      </w:pPr>
-    </w:p>
-    <w:p>
-      <w:pPr>
-        <w:ind w:left="720"/>
-        <w:rPr>
-          <w:rFonts w:ascii="Arial" w:hAnsi="Arial" w:cs="Arial"/>
-          <w:b/>
-          <w:sz w:val="28"/>
-          <w:szCs w:val="28"/>
-        </w:rPr>
-      </w:pPr>
-    </w:p>
-    <w:p>
-      <w:pPr>
-        <w:ind w:left="720"/>
-        <w:rPr>
-          <w:rFonts w:ascii="Arial" w:hAnsi="Arial" w:cs="Arial"/>
-          <w:b/>
-          <w:sz w:val="28"/>
-          <w:szCs w:val="28"/>
-        </w:rPr>
-      </w:pPr>
-    </w:p>
-    <w:p>
-      <w:pPr>
-        <w:ind w:left="720"/>
-        <w:rPr>
-          <w:rFonts w:ascii="Arial" w:hAnsi="Arial" w:cs="Arial"/>
-          <w:b/>
-          <w:sz w:val="28"/>
-          <w:szCs w:val="28"/>
-        </w:rPr>
-      </w:pPr>
-    </w:p>
-    <w:p>
-      <w:pPr>
-        <w:ind w:left="720"/>
-        <w:rPr>
-          <w:rFonts w:ascii="Arial" w:hAnsi="Arial" w:cs="Arial"/>
-          <w:b/>
-          <w:sz w:val="28"/>
-          <w:szCs w:val="28"/>
-        </w:rPr>
-      </w:pPr>
-    </w:p>
-    <w:p>
-      <w:pPr>
-        <w:ind w:left="720"/>
-        <w:rPr>
-          <w:rFonts w:ascii="Arial" w:hAnsi="Arial" w:cs="Arial"/>
-          <w:b/>
-          <w:sz w:val="28"/>
-          <w:szCs w:val="28"/>
-        </w:rPr>
-      </w:pPr>
-    </w:p>
-    <w:p>
-      <w:pPr>
-        <w:ind w:left="720"/>
-        <w:rPr>
-          <w:rFonts w:ascii="Arial" w:hAnsi="Arial" w:cs="Arial"/>
-          <w:b/>
-          <w:sz w:val="28"/>
-          <w:szCs w:val="28"/>
-        </w:rPr>
-      </w:pPr>
-    </w:p>
-    <w:p>
-      <w:pPr>
-        <w:ind w:left="720"/>
-        <w:rPr>
-          <w:rFonts w:ascii="Arial" w:hAnsi="Arial" w:cs="Arial"/>
-          <w:b/>
-          <w:sz w:val="28"/>
-          <w:szCs w:val="28"/>
-        </w:rPr>
-      </w:pPr>
-    </w:p>
-    <w:p>
-      <w:pPr>
-        <w:rPr>
-          <w:rFonts w:ascii="Arial" w:hAnsi="Arial" w:cs="Arial"/>
-          <w:b/>
-          <w:sz w:val="28"/>
-          <w:szCs w:val="28"/>
-        </w:rPr>
-      </w:pPr>
-    </w:p>
-    <w:p>
-      <w:pPr>
-        <w:ind w:left="720"/>
-        <w:rPr>
-          <w:rFonts w:ascii="Arial" w:hAnsi="Arial" w:cs="Arial"/>
-          <w:b/>
-          <w:sz w:val="28"/>
-          <w:szCs w:val="28"/>
-        </w:rPr>
-      </w:pPr>
-    </w:p>
-    <w:p>
-      <w:pPr>
-        <w:ind w:left="720"/>
         <w:rPr>
           <w:rFonts w:ascii="Arial" w:hAnsi="Arial" w:cs="Arial"/>
           <w:b/>
@@ -9726,14 +9760,25 @@
                 <w:szCs w:val="22"/>
               </w:rPr>
             </w:pPr>
-            <w:r>
-              <w:rPr>
-                <w:rFonts w:ascii="Arial" w:hAnsi="Arial" w:cs="Arial"/>
-                <w:b/>
-                <w:sz w:val="22"/>
-                <w:szCs w:val="22"/>
-              </w:rPr>
-              <w:t>Nº.</w:t>
+            <w:proofErr w:type="spellStart"/>
+            <w:r>
+              <w:rPr>
+                <w:rFonts w:ascii="Arial" w:hAnsi="Arial" w:cs="Arial"/>
+                <w:b/>
+                <w:sz w:val="22"/>
+                <w:szCs w:val="22"/>
+              </w:rPr>
+              <w:t>Nº</w:t>
+            </w:r>
+            <w:proofErr w:type="spellEnd"/>
+            <w:r>
+              <w:rPr>
+                <w:rFonts w:ascii="Arial" w:hAnsi="Arial" w:cs="Arial"/>
+                <w:b/>
+                <w:sz w:val="22"/>
+                <w:szCs w:val="22"/>
+              </w:rPr>
+              <w:t>.</w:t>
             </w:r>
           </w:p>
         </w:tc>
@@ -10140,7 +10185,43 @@
                 <w:sz w:val="22"/>
                 <w:szCs w:val="22"/>
               </w:rPr>
-              <w:t>proceso de recepción de casos en el buffete,</w:t>
+              <w:t>proceso de recepción de casos en el buffet</w:t>
+            </w:r>
+            <w:r>
+              <w:rPr>
+                <w:rFonts w:ascii="Arial" w:hAnsi="Arial" w:cs="Arial"/>
+                <w:color w:val="A6A6A6"/>
+                <w:sz w:val="22"/>
+                <w:szCs w:val="22"/>
+              </w:rPr>
+              <w:t xml:space="preserve"> sea automático el </w:t>
+            </w:r>
+            <w:r>
+              <w:rPr>
+                <w:rFonts w:ascii="Arial" w:hAnsi="Arial" w:cs="Arial"/>
+                <w:color w:val="A6A6A6"/>
+                <w:sz w:val="22"/>
+                <w:szCs w:val="22"/>
+              </w:rPr>
+              <w:t>cliente rellena</w:t>
+            </w:r>
+            <w:r>
+              <w:rPr>
+                <w:rFonts w:ascii="Arial" w:hAnsi="Arial" w:cs="Arial"/>
+                <w:color w:val="A6A6A6"/>
+                <w:sz w:val="22"/>
+                <w:szCs w:val="22"/>
+              </w:rPr>
+              <w:t xml:space="preserve"> un formulario y al enviar el caso se procede a que inicie sesión </w:t>
+            </w:r>
+            <w:r>
+              <w:rPr>
+                <w:rFonts w:ascii="Arial" w:hAnsi="Arial" w:cs="Arial"/>
+                <w:color w:val="A6A6A6"/>
+                <w:sz w:val="22"/>
+                <w:szCs w:val="22"/>
+              </w:rPr>
+              <w:t>o registrarse y que pueda pagar.</w:t>
             </w:r>
           </w:p>
           <w:p>
@@ -10204,6 +10285,7 @@
                 <w:szCs w:val="22"/>
               </w:rPr>
             </w:pPr>
+            <w:proofErr w:type="spellStart"/>
             <w:r>
               <w:rPr>
                 <w:rFonts w:ascii="Arial" w:hAnsi="Arial" w:cs="Arial"/>
@@ -10213,6 +10295,7 @@
               </w:rPr>
               <w:t>Nº</w:t>
             </w:r>
+            <w:proofErr w:type="spellEnd"/>
           </w:p>
         </w:tc>
         <w:tc>
@@ -10322,7 +10405,6 @@
                 <w:sz w:val="22"/>
                 <w:szCs w:val="22"/>
               </w:rPr>
-              <w:lastRenderedPageBreak/>
               <w:t>1</w:t>
             </w:r>
             <w:r>
@@ -10347,70 +10429,17 @@
               <w:jc w:val="both"/>
               <w:rPr>
                 <w:rFonts w:ascii="Arial" w:hAnsi="Arial" w:cs="Arial"/>
-                <w:color w:val="A6A6A6"/>
-                <w:sz w:val="22"/>
-                <w:szCs w:val="22"/>
-              </w:rPr>
-            </w:pPr>
-            <w:r>
-              <w:rPr>
-                <w:rFonts w:ascii="Arial" w:hAnsi="Arial" w:cs="Arial"/>
-                <w:color w:val="A6A6A6"/>
-                <w:sz w:val="22"/>
-                <w:szCs w:val="22"/>
-              </w:rPr>
-              <w:t xml:space="preserve">Título del escenario </w:t>
-            </w:r>
-          </w:p>
-          <w:p>
-            <w:pPr>
-              <w:jc w:val="both"/>
-              <w:rPr>
-                <w:rFonts w:ascii="Arial" w:hAnsi="Arial" w:cs="Arial"/>
-                <w:color w:val="A6A6A6"/>
-                <w:sz w:val="22"/>
-                <w:szCs w:val="22"/>
-              </w:rPr>
-            </w:pPr>
-          </w:p>
-          <w:p>
-            <w:pPr>
-              <w:jc w:val="both"/>
-              <w:rPr>
-                <w:rFonts w:ascii="Arial" w:hAnsi="Arial" w:cs="Arial"/>
-                <w:color w:val="A6A6A6"/>
-                <w:sz w:val="22"/>
-                <w:szCs w:val="22"/>
-              </w:rPr>
-            </w:pPr>
-            <w:r>
-              <w:rPr>
-                <w:rFonts w:ascii="Arial" w:hAnsi="Arial" w:cs="Arial"/>
-                <w:color w:val="A6A6A6"/>
-                <w:sz w:val="22"/>
-                <w:szCs w:val="22"/>
-              </w:rPr>
-              <w:t xml:space="preserve">Pe. </w:t>
-            </w:r>
-          </w:p>
-          <w:p>
-            <w:pPr>
-              <w:jc w:val="both"/>
-              <w:rPr>
-                <w:rFonts w:ascii="Arial" w:hAnsi="Arial" w:cs="Arial"/>
-                <w:color w:val="A6A6A6"/>
-                <w:sz w:val="22"/>
-                <w:szCs w:val="22"/>
-              </w:rPr>
-            </w:pPr>
-            <w:r>
-              <w:rPr>
-                <w:rFonts w:ascii="Arial" w:hAnsi="Arial" w:cs="Arial"/>
-                <w:color w:val="A6A6A6"/>
-                <w:sz w:val="22"/>
-                <w:szCs w:val="22"/>
-              </w:rPr>
-              <w:t>Ingreso del empleado a la plataforma</w:t>
+                <w:sz w:val="22"/>
+                <w:szCs w:val="22"/>
+              </w:rPr>
+            </w:pPr>
+            <w:r>
+              <w:rPr>
+                <w:rFonts w:ascii="Arial" w:hAnsi="Arial" w:cs="Arial"/>
+                <w:sz w:val="22"/>
+                <w:szCs w:val="22"/>
+              </w:rPr>
+              <w:t xml:space="preserve">El usuario está registrado </w:t>
             </w:r>
           </w:p>
         </w:tc>
@@ -10425,169 +10454,25 @@
               <w:jc w:val="both"/>
               <w:rPr>
                 <w:rFonts w:ascii="Arial" w:hAnsi="Arial" w:cs="Arial"/>
-                <w:color w:val="A6A6A6"/>
-                <w:sz w:val="22"/>
-                <w:szCs w:val="22"/>
-              </w:rPr>
-            </w:pPr>
-            <w:r>
-              <w:rPr>
-                <w:rFonts w:ascii="Arial" w:hAnsi="Arial" w:cs="Arial"/>
-                <w:color w:val="A6A6A6"/>
-                <w:sz w:val="22"/>
-                <w:szCs w:val="22"/>
-              </w:rPr>
-              <w:t>Descripción de</w:t>
-            </w:r>
-            <w:r>
-              <w:rPr>
-                <w:rFonts w:ascii="Arial" w:hAnsi="Arial" w:cs="Arial"/>
-                <w:color w:val="A6A6A6"/>
-                <w:sz w:val="22"/>
-                <w:szCs w:val="22"/>
-              </w:rPr>
-              <w:t xml:space="preserve"> </w:t>
-            </w:r>
-            <w:r>
-              <w:rPr>
-                <w:rFonts w:ascii="Arial" w:hAnsi="Arial" w:cs="Arial"/>
-                <w:color w:val="A6A6A6"/>
-                <w:sz w:val="22"/>
-                <w:szCs w:val="22"/>
-              </w:rPr>
-              <w:t xml:space="preserve">la </w:t>
-            </w:r>
-            <w:r>
-              <w:rPr>
-                <w:rFonts w:ascii="Arial" w:hAnsi="Arial" w:cs="Arial"/>
-                <w:color w:val="A6A6A6"/>
-                <w:sz w:val="22"/>
-                <w:szCs w:val="22"/>
-              </w:rPr>
-              <w:t xml:space="preserve">situación </w:t>
-            </w:r>
-            <w:r>
-              <w:rPr>
-                <w:rFonts w:ascii="Arial" w:hAnsi="Arial" w:cs="Arial"/>
-                <w:color w:val="A6A6A6"/>
-                <w:sz w:val="22"/>
-                <w:szCs w:val="22"/>
-              </w:rPr>
-              <w:t>que</w:t>
-            </w:r>
-            <w:r>
-              <w:rPr>
-                <w:rFonts w:ascii="Arial" w:hAnsi="Arial" w:cs="Arial"/>
-                <w:color w:val="A6A6A6"/>
-                <w:sz w:val="22"/>
-                <w:szCs w:val="22"/>
-              </w:rPr>
-              <w:t xml:space="preserve"> presenta el criterio de aceptación:</w:t>
-            </w:r>
-          </w:p>
-          <w:p>
-            <w:pPr>
-              <w:jc w:val="both"/>
-              <w:rPr>
-                <w:rFonts w:ascii="Arial" w:hAnsi="Arial" w:cs="Arial"/>
-                <w:color w:val="A6A6A6"/>
-                <w:sz w:val="22"/>
-                <w:szCs w:val="22"/>
-              </w:rPr>
-            </w:pPr>
-          </w:p>
-          <w:p>
-            <w:pPr>
-              <w:jc w:val="both"/>
-              <w:rPr>
-                <w:rFonts w:ascii="Arial" w:hAnsi="Arial" w:cs="Arial"/>
-                <w:color w:val="A6A6A6"/>
-                <w:sz w:val="22"/>
-                <w:szCs w:val="22"/>
-              </w:rPr>
-            </w:pPr>
-            <w:r>
-              <w:rPr>
-                <w:rFonts w:ascii="Arial" w:hAnsi="Arial" w:cs="Arial"/>
-                <w:color w:val="A6A6A6"/>
-                <w:sz w:val="22"/>
-                <w:szCs w:val="22"/>
-              </w:rPr>
-              <w:t>P.e.:</w:t>
-            </w:r>
-          </w:p>
-          <w:p>
-            <w:pPr>
-              <w:jc w:val="both"/>
-              <w:rPr>
-                <w:rFonts w:ascii="Arial" w:hAnsi="Arial" w:cs="Arial"/>
-                <w:color w:val="A6A6A6"/>
-                <w:sz w:val="22"/>
-                <w:szCs w:val="22"/>
-              </w:rPr>
-            </w:pPr>
-            <w:r>
-              <w:rPr>
-                <w:rFonts w:ascii="Arial" w:hAnsi="Arial" w:cs="Arial"/>
-                <w:color w:val="A6A6A6"/>
-                <w:sz w:val="22"/>
-                <w:szCs w:val="22"/>
-              </w:rPr>
-              <w:t>En caso de que i</w:t>
-            </w:r>
-            <w:r>
-              <w:rPr>
-                <w:rFonts w:ascii="Arial" w:hAnsi="Arial" w:cs="Arial"/>
-                <w:color w:val="A6A6A6"/>
-                <w:sz w:val="22"/>
-                <w:szCs w:val="22"/>
-              </w:rPr>
-              <w:t xml:space="preserve">ngresa el número de identificación del funcionario </w:t>
-            </w:r>
-            <w:r>
-              <w:rPr>
-                <w:rFonts w:ascii="Arial" w:hAnsi="Arial" w:cs="Arial"/>
-                <w:color w:val="A6A6A6"/>
-                <w:sz w:val="22"/>
-                <w:szCs w:val="22"/>
-              </w:rPr>
-              <w:t xml:space="preserve">y es </w:t>
-            </w:r>
-            <w:r>
-              <w:rPr>
-                <w:rFonts w:ascii="Arial" w:hAnsi="Arial" w:cs="Arial"/>
-                <w:color w:val="A6A6A6"/>
-                <w:sz w:val="22"/>
-                <w:szCs w:val="22"/>
-              </w:rPr>
-              <w:t xml:space="preserve">inexistente </w:t>
-            </w:r>
-            <w:r>
-              <w:rPr>
-                <w:rFonts w:ascii="Arial" w:hAnsi="Arial" w:cs="Arial"/>
-                <w:color w:val="A6A6A6"/>
-                <w:sz w:val="22"/>
-                <w:szCs w:val="22"/>
-              </w:rPr>
-              <w:t xml:space="preserve">debe generar un </w:t>
-            </w:r>
-            <w:r>
-              <w:rPr>
-                <w:rFonts w:ascii="Arial" w:hAnsi="Arial" w:cs="Arial"/>
-                <w:color w:val="A6A6A6"/>
-                <w:sz w:val="22"/>
-                <w:szCs w:val="22"/>
-              </w:rPr>
-              <w:t xml:space="preserve">mensaje de </w:t>
-            </w:r>
-            <w:r>
-              <w:rPr>
-                <w:rFonts w:ascii="Arial" w:hAnsi="Arial" w:cs="Arial"/>
-                <w:color w:val="A6A6A6"/>
-                <w:sz w:val="22"/>
-                <w:szCs w:val="22"/>
-              </w:rPr>
-              <w:t>error.</w:t>
+                <w:sz w:val="22"/>
+                <w:szCs w:val="22"/>
+              </w:rPr>
+            </w:pPr>
+            <w:r>
+              <w:rPr>
+                <w:rFonts w:ascii="Arial" w:hAnsi="Arial" w:cs="Arial"/>
+                <w:sz w:val="22"/>
+                <w:szCs w:val="22"/>
+              </w:rPr>
+              <w:t>El</w:t>
+            </w:r>
+            <w:r>
+              <w:rPr>
+                <w:rFonts w:ascii="Arial" w:hAnsi="Arial" w:cs="Arial"/>
+                <w:sz w:val="22"/>
+                <w:szCs w:val="22"/>
+              </w:rPr>
+              <w:t xml:space="preserve"> cliente tiene una cuenta y si no se procede a registrarse </w:t>
             </w:r>
           </w:p>
         </w:tc>
@@ -10602,70 +10487,17 @@
               <w:jc w:val="both"/>
               <w:rPr>
                 <w:rFonts w:ascii="Arial" w:hAnsi="Arial" w:cs="Arial"/>
-                <w:color w:val="A6A6A6"/>
-                <w:sz w:val="22"/>
-                <w:szCs w:val="22"/>
-              </w:rPr>
-            </w:pPr>
-            <w:r>
-              <w:rPr>
-                <w:rFonts w:ascii="Arial" w:hAnsi="Arial" w:cs="Arial"/>
-                <w:color w:val="A6A6A6"/>
-                <w:sz w:val="22"/>
-                <w:szCs w:val="22"/>
-              </w:rPr>
-              <w:t>Cuando o en qué momento ocurre el contexto</w:t>
-            </w:r>
-          </w:p>
-          <w:p>
-            <w:pPr>
-              <w:jc w:val="both"/>
-              <w:rPr>
-                <w:rFonts w:ascii="Arial" w:hAnsi="Arial" w:cs="Arial"/>
-                <w:color w:val="A6A6A6"/>
-                <w:sz w:val="22"/>
-                <w:szCs w:val="22"/>
-              </w:rPr>
-            </w:pPr>
-          </w:p>
-          <w:p>
-            <w:pPr>
-              <w:jc w:val="both"/>
-              <w:rPr>
-                <w:rFonts w:ascii="Arial" w:hAnsi="Arial" w:cs="Arial"/>
-                <w:color w:val="A6A6A6"/>
-                <w:sz w:val="22"/>
-                <w:szCs w:val="22"/>
-              </w:rPr>
-            </w:pPr>
-            <w:r>
-              <w:rPr>
-                <w:rFonts w:ascii="Arial" w:hAnsi="Arial" w:cs="Arial"/>
-                <w:color w:val="A6A6A6"/>
-                <w:sz w:val="22"/>
-                <w:szCs w:val="22"/>
-              </w:rPr>
-              <w:t>P.e.:</w:t>
-            </w:r>
-          </w:p>
-          <w:p>
-            <w:pPr>
-              <w:jc w:val="both"/>
-              <w:rPr>
-                <w:rFonts w:ascii="Arial" w:hAnsi="Arial" w:cs="Arial"/>
-                <w:color w:val="A6A6A6"/>
-                <w:sz w:val="22"/>
-                <w:szCs w:val="22"/>
-              </w:rPr>
-            </w:pPr>
-            <w:r>
-              <w:rPr>
-                <w:rFonts w:ascii="Arial" w:hAnsi="Arial" w:cs="Arial"/>
-                <w:color w:val="A6A6A6"/>
-                <w:sz w:val="22"/>
-                <w:szCs w:val="22"/>
-              </w:rPr>
-              <w:t>Cuando el empleado intenta ingresar diligenciando en el formulario identificación y nombre</w:t>
+                <w:sz w:val="22"/>
+                <w:szCs w:val="22"/>
+              </w:rPr>
+            </w:pPr>
+            <w:r>
+              <w:rPr>
+                <w:rFonts w:ascii="Arial" w:hAnsi="Arial" w:cs="Arial"/>
+                <w:sz w:val="22"/>
+                <w:szCs w:val="22"/>
+              </w:rPr>
+              <w:t>Cuando el usuario intente enviar su caso será necesario que el usuario se encuentre registrado.</w:t>
             </w:r>
           </w:p>
         </w:tc>
@@ -10711,19 +10543,17 @@
               <w:jc w:val="both"/>
               <w:rPr>
                 <w:rFonts w:ascii="Arial" w:hAnsi="Arial" w:cs="Arial"/>
-                <w:color w:val="A6A6A6"/>
-                <w:sz w:val="22"/>
-                <w:szCs w:val="22"/>
-              </w:rPr>
-            </w:pPr>
-            <w:r>
-              <w:rPr>
-                <w:rFonts w:ascii="Arial" w:hAnsi="Arial" w:cs="Arial"/>
-                <w:color w:val="A6A6A6"/>
-                <w:sz w:val="22"/>
-                <w:szCs w:val="22"/>
-              </w:rPr>
-              <w:t>Control de tiempo de respuesta</w:t>
+                <w:sz w:val="22"/>
+                <w:szCs w:val="22"/>
+              </w:rPr>
+            </w:pPr>
+            <w:r>
+              <w:rPr>
+                <w:rFonts w:ascii="Arial" w:hAnsi="Arial" w:cs="Arial"/>
+                <w:sz w:val="22"/>
+                <w:szCs w:val="22"/>
+              </w:rPr>
+              <w:t>Formulario lleno por completo</w:t>
             </w:r>
           </w:p>
         </w:tc>
@@ -10738,19 +10568,25 @@
               <w:jc w:val="both"/>
               <w:rPr>
                 <w:rFonts w:ascii="Arial" w:hAnsi="Arial" w:cs="Arial"/>
-                <w:color w:val="A6A6A6"/>
-                <w:sz w:val="22"/>
-                <w:szCs w:val="22"/>
-              </w:rPr>
-            </w:pPr>
-            <w:r>
-              <w:rPr>
-                <w:rFonts w:ascii="Arial" w:hAnsi="Arial" w:cs="Arial"/>
-                <w:color w:val="A6A6A6"/>
-                <w:sz w:val="22"/>
-                <w:szCs w:val="22"/>
-              </w:rPr>
-              <w:t>Registrar un tiempo superior a media hora y evidenciar que se genera una alerta de atención tardía</w:t>
+                <w:sz w:val="22"/>
+                <w:szCs w:val="22"/>
+              </w:rPr>
+            </w:pPr>
+            <w:r>
+              <w:rPr>
+                <w:rFonts w:ascii="Arial" w:hAnsi="Arial" w:cs="Arial"/>
+                <w:sz w:val="22"/>
+                <w:szCs w:val="22"/>
+              </w:rPr>
+              <w:t>El formulario pa</w:t>
+            </w:r>
+            <w:r>
+              <w:rPr>
+                <w:rFonts w:ascii="Arial" w:hAnsi="Arial" w:cs="Arial"/>
+                <w:sz w:val="22"/>
+                <w:szCs w:val="22"/>
+              </w:rPr>
+              <w:t xml:space="preserve">ra poder ser enviado deberá ser llenado completamente </w:t>
             </w:r>
           </w:p>
         </w:tc>
@@ -10765,46 +10601,33 @@
               <w:jc w:val="both"/>
               <w:rPr>
                 <w:rFonts w:ascii="Arial" w:hAnsi="Arial" w:cs="Arial"/>
-                <w:color w:val="A6A6A6"/>
-                <w:sz w:val="22"/>
-                <w:szCs w:val="22"/>
-              </w:rPr>
-            </w:pPr>
-            <w:r>
-              <w:rPr>
-                <w:rFonts w:ascii="Arial" w:hAnsi="Arial" w:cs="Arial"/>
-                <w:color w:val="A6A6A6"/>
-                <w:sz w:val="22"/>
-                <w:szCs w:val="22"/>
-              </w:rPr>
-              <w:t xml:space="preserve">A partir del </w:t>
-            </w:r>
-            <w:r>
-              <w:rPr>
-                <w:rFonts w:ascii="Arial" w:hAnsi="Arial" w:cs="Arial"/>
-                <w:color w:val="A6A6A6"/>
-                <w:sz w:val="22"/>
-                <w:szCs w:val="22"/>
-              </w:rPr>
-              <w:t xml:space="preserve">momento en que se efectúa el </w:t>
-            </w:r>
-            <w:r>
-              <w:rPr>
-                <w:rFonts w:ascii="Arial" w:hAnsi="Arial" w:cs="Arial"/>
-                <w:color w:val="A6A6A6"/>
-                <w:sz w:val="22"/>
-                <w:szCs w:val="22"/>
-              </w:rPr>
-              <w:t>cierre del caso de atención al cliente</w:t>
-            </w:r>
-            <w:r>
-              <w:rPr>
-                <w:rFonts w:ascii="Arial" w:hAnsi="Arial" w:cs="Arial"/>
-                <w:color w:val="A6A6A6"/>
-                <w:sz w:val="22"/>
-                <w:szCs w:val="22"/>
-              </w:rPr>
-              <w:t xml:space="preserve"> por parte del empleado</w:t>
+                <w:sz w:val="22"/>
+                <w:szCs w:val="22"/>
+              </w:rPr>
+            </w:pPr>
+            <w:r>
+              <w:rPr>
+                <w:rFonts w:ascii="Arial" w:hAnsi="Arial" w:cs="Arial"/>
+                <w:sz w:val="22"/>
+                <w:szCs w:val="22"/>
+              </w:rPr>
+              <w:t xml:space="preserve">Ninguna información de </w:t>
+            </w:r>
+            <w:r>
+              <w:rPr>
+                <w:rFonts w:ascii="Arial" w:hAnsi="Arial" w:cs="Arial"/>
+                <w:sz w:val="22"/>
+                <w:szCs w:val="22"/>
+              </w:rPr>
+              <w:t>formulario debe</w:t>
+            </w:r>
+            <w:r>
+              <w:rPr>
+                <w:rFonts w:ascii="Arial" w:hAnsi="Arial" w:cs="Arial"/>
+                <w:sz w:val="22"/>
+                <w:szCs w:val="22"/>
+              </w:rPr>
+              <w:t xml:space="preserve"> quedar vacía.</w:t>
             </w:r>
           </w:p>
           <w:p>
@@ -10813,7 +10636,6 @@
               <w:jc w:val="both"/>
               <w:rPr>
                 <w:rFonts w:ascii="Arial" w:hAnsi="Arial" w:cs="Arial"/>
-                <w:color w:val="A6A6A6"/>
                 <w:sz w:val="22"/>
                 <w:szCs w:val="22"/>
               </w:rPr>
@@ -10847,7 +10669,7 @@
                 <w:sz w:val="22"/>
                 <w:szCs w:val="22"/>
               </w:rPr>
-              <w:t>n…</w:t>
+              <w:t>3</w:t>
             </w:r>
           </w:p>
         </w:tc>
@@ -10867,6 +10689,14 @@
                 <w:szCs w:val="22"/>
               </w:rPr>
             </w:pPr>
+            <w:r>
+              <w:rPr>
+                <w:rFonts w:ascii="Arial" w:hAnsi="Arial" w:cs="Arial"/>
+                <w:sz w:val="22"/>
+                <w:szCs w:val="22"/>
+              </w:rPr>
+              <w:t>Método de Pago aceptado</w:t>
+            </w:r>
           </w:p>
         </w:tc>
         <w:tc>
@@ -10885,6 +10715,14 @@
                 <w:szCs w:val="22"/>
               </w:rPr>
             </w:pPr>
+            <w:r>
+              <w:rPr>
+                <w:rFonts w:ascii="Arial" w:hAnsi="Arial" w:cs="Arial"/>
+                <w:sz w:val="22"/>
+                <w:szCs w:val="22"/>
+              </w:rPr>
+              <w:t>El pago debe ser aceptado por parte de la pasarela implementada</w:t>
+            </w:r>
           </w:p>
         </w:tc>
         <w:tc>
@@ -10903,6 +10741,14 @@
                 <w:szCs w:val="22"/>
               </w:rPr>
             </w:pPr>
+            <w:r>
+              <w:rPr>
+                <w:rFonts w:ascii="Arial" w:hAnsi="Arial" w:cs="Arial"/>
+                <w:sz w:val="22"/>
+                <w:szCs w:val="22"/>
+              </w:rPr>
+              <w:t xml:space="preserve">El pago debe ser procesado correctamente </w:t>
+            </w:r>
           </w:p>
         </w:tc>
       </w:tr>
@@ -12354,33 +12200,6 @@
           </w:p>
           <w:p>
             <w:pPr>
-              <w:rPr>
-                <w:rFonts w:ascii="Arial" w:hAnsi="Arial" w:cs="Arial"/>
-                <w:sz w:val="22"/>
-                <w:szCs w:val="22"/>
-              </w:rPr>
-            </w:pPr>
-            <w:r>
-              <w:rPr>
-                <w:rFonts w:ascii="Arial" w:hAnsi="Arial" w:cs="Arial"/>
-                <w:color w:val="BFBFBF"/>
-                <w:sz w:val="22"/>
-                <w:szCs w:val="22"/>
-              </w:rPr>
-              <w:t>Mockups o Bocetos de interfaces graficas para Front-End</w:t>
-            </w:r>
-            <w:r>
-              <w:rPr>
-                <w:rFonts w:ascii="Arial" w:hAnsi="Arial" w:cs="Arial"/>
-                <w:color w:val="BFBFBF"/>
-                <w:sz w:val="22"/>
-                <w:szCs w:val="22"/>
-              </w:rPr>
-              <w:t>.</w:t>
-            </w:r>
-          </w:p>
-          <w:p>
-            <w:pPr>
               <w:jc w:val="center"/>
               <w:rPr>
                 <w:rFonts w:ascii="Arial" w:hAnsi="Arial" w:cs="Arial"/>
@@ -12432,7 +12251,6 @@
                 <w:sz w:val="22"/>
                 <w:szCs w:val="22"/>
               </w:rPr>
-              <w:lastRenderedPageBreak/>
               <w:t>Si utiliza convenciones para diagramas Ad hoc, por favor describirlas aquí</w:t>
             </w:r>
           </w:p>
@@ -13188,19 +13006,87 @@
               <w:szCs w:val="16"/>
             </w:rPr>
           </w:pPr>
-        </w:p>
-        <w:p>
-          <w:pPr>
-            <w:widowControl w:val="0"/>
-            <w:rPr>
-              <w:noProof/>
-            </w:rPr>
-          </w:pPr>
           <w:r>
             <w:rPr>
               <w:noProof/>
             </w:rPr>
-            <w:t>LOGO</w:t>
+            <w:drawing>
+              <wp:anchor distT="0" distB="0" distL="114300" distR="114300" simplePos="0" relativeHeight="251658240" behindDoc="0" locked="0" layoutInCell="1" allowOverlap="1" wp14:anchorId="25922F6C" wp14:editId="592268B6">
+                <wp:simplePos x="0" y="0"/>
+                <wp:positionH relativeFrom="column">
+                  <wp:posOffset>490855</wp:posOffset>
+                </wp:positionH>
+                <wp:positionV relativeFrom="page">
+                  <wp:posOffset>107950</wp:posOffset>
+                </wp:positionV>
+                <wp:extent cx="918845" cy="882650"/>
+                <wp:effectExtent l="0" t="0" r="0" b="0"/>
+                <wp:wrapTopAndBottom/>
+                <wp:docPr id="10" name="Imagen 10"/>
+                <wp:cNvGraphicFramePr>
+                  <a:graphicFrameLocks xmlns:a="http://schemas.openxmlformats.org/drawingml/2006/main" noChangeAspect="1"/>
+                </wp:cNvGraphicFramePr>
+                <a:graphic xmlns:a="http://schemas.openxmlformats.org/drawingml/2006/main">
+                  <a:graphicData uri="http://schemas.openxmlformats.org/drawingml/2006/picture">
+                    <pic:pic xmlns:pic="http://schemas.openxmlformats.org/drawingml/2006/picture">
+                      <pic:nvPicPr>
+                        <pic:cNvPr id="0" name="Picture 1"/>
+                        <pic:cNvPicPr>
+                          <a:picLocks noChangeAspect="1" noChangeArrowheads="1"/>
+                        </pic:cNvPicPr>
+                      </pic:nvPicPr>
+                      <pic:blipFill rotWithShape="1">
+                        <a:blip r:embed="rId1">
+                          <a:clrChange>
+                            <a:clrFrom>
+                              <a:srgbClr val="000000">
+                                <a:alpha val="0"/>
+                              </a:srgbClr>
+                            </a:clrFrom>
+                            <a:clrTo>
+                              <a:srgbClr val="000000">
+                                <a:alpha val="0"/>
+                              </a:srgbClr>
+                            </a:clrTo>
+                          </a:clrChange>
+                          <a:extLst>
+                            <a:ext uri="{28A0092B-C50C-407E-A947-70E740481C1C}">
+                              <a14:useLocalDpi xmlns:a14="http://schemas.microsoft.com/office/drawing/2010/main" val="0"/>
+                            </a:ext>
+                          </a:extLst>
+                        </a:blip>
+                        <a:srcRect l="13333" t="14074" r="12592" b="14814"/>
+                        <a:stretch/>
+                      </pic:blipFill>
+                      <pic:spPr bwMode="auto">
+                        <a:xfrm>
+                          <a:off x="0" y="0"/>
+                          <a:ext cx="918845" cy="882650"/>
+                        </a:xfrm>
+                        <a:prstGeom prst="rect">
+                          <a:avLst/>
+                        </a:prstGeom>
+                        <a:noFill/>
+                        <a:ln>
+                          <a:noFill/>
+                        </a:ln>
+                        <a:extLst>
+                          <a:ext uri="{53640926-AAD7-44D8-BBD7-CCE9431645EC}">
+                            <a14:shadowObscured xmlns:a14="http://schemas.microsoft.com/office/drawing/2010/main"/>
+                          </a:ext>
+                        </a:extLst>
+                      </pic:spPr>
+                    </pic:pic>
+                  </a:graphicData>
+                </a:graphic>
+                <wp14:sizeRelH relativeFrom="margin">
+                  <wp14:pctWidth>0</wp14:pctWidth>
+                </wp14:sizeRelH>
+                <wp14:sizeRelV relativeFrom="margin">
+                  <wp14:pctHeight>0</wp14:pctHeight>
+                </wp14:sizeRelV>
+              </wp:anchor>
+            </w:drawing>
           </w:r>
         </w:p>
         <w:p>

</xml_diff>